<commit_message>
updated after a very long time . storing password securely
</commit_message>
<xml_diff>
--- a/utils.docx
+++ b/utils.docx
@@ -2,7 +2,106 @@
 <file path=word/document.xml><?xml version="1.0" encoding="utf-8"?>
 <w:document xmlns:ve="http://schemas.openxmlformats.org/markup-compatibility/2006" xmlns:o="urn:schemas-microsoft-com:office:office" xmlns:r="http://schemas.openxmlformats.org/officeDocument/2006/relationships" xmlns:m="http://schemas.openxmlformats.org/officeDocument/2006/math" xmlns:v="urn:schemas-microsoft-com:vml" xmlns:wp="http://schemas.openxmlformats.org/drawingml/2006/wordprocessingDrawing" xmlns:w10="urn:schemas-microsoft-com:office:word" xmlns:w="http://schemas.openxmlformats.org/wordprocessingml/2006/main" xmlns:wne="http://schemas.microsoft.com/office/word/2006/wordml">
   <w:body>
-    <w:p/>
+    <w:p>
+      <w:proofErr w:type="spellStart"/>
+      <w:r>
+        <w:t>Npm</w:t>
+      </w:r>
+      <w:proofErr w:type="spellEnd"/>
+      <w:r>
+        <w:t>:</w:t>
+      </w:r>
+    </w:p>
+    <w:p>
+      <w:pPr>
+        <w:pStyle w:val="ListParagraph"/>
+        <w:numPr>
+          <w:ilvl w:val="0"/>
+          <w:numId w:val="2"/>
+        </w:numPr>
+      </w:pPr>
+      <w:proofErr w:type="spellStart"/>
+      <w:r>
+        <w:rPr>
+          <w:b/>
+        </w:rPr>
+        <w:t>npm</w:t>
+      </w:r>
+      <w:proofErr w:type="spellEnd"/>
+      <w:r>
+        <w:rPr>
+          <w:b/>
+        </w:rPr>
+        <w:t xml:space="preserve"> init –y</w:t>
+      </w:r>
+      <w:r>
+        <w:t xml:space="preserve">  // to create package .</w:t>
+      </w:r>
+      <w:proofErr w:type="spellStart"/>
+      <w:r>
+        <w:t>json</w:t>
+      </w:r>
+      <w:proofErr w:type="spellEnd"/>
+    </w:p>
+    <w:p>
+      <w:pPr>
+        <w:pStyle w:val="HTMLPreformatted"/>
+        <w:numPr>
+          <w:ilvl w:val="0"/>
+          <w:numId w:val="2"/>
+        </w:numPr>
+        <w:shd w:val="clear" w:color="auto" w:fill="F7F7F7"/>
+        <w:spacing w:after="293"/>
+        <w:rPr>
+          <w:color w:val="000000"/>
+        </w:rPr>
+      </w:pPr>
+      <w:proofErr w:type="spellStart"/>
+      <w:r>
+        <w:rPr>
+          <w:b/>
+        </w:rPr>
+        <w:t>nodemon</w:t>
+      </w:r>
+      <w:proofErr w:type="spellEnd"/>
+      <w:r>
+        <w:rPr>
+          <w:b/>
+        </w:rPr>
+        <w:t xml:space="preserve"> : </w:t>
+      </w:r>
+      <w:proofErr w:type="spellStart"/>
+      <w:r>
+        <w:rPr>
+          <w:color w:val="000000"/>
+        </w:rPr>
+        <w:t>npm</w:t>
+      </w:r>
+      <w:proofErr w:type="spellEnd"/>
+      <w:r>
+        <w:rPr>
+          <w:color w:val="000000"/>
+        </w:rPr>
+        <w:t> install --save-dev </w:t>
+      </w:r>
+      <w:proofErr w:type="spellStart"/>
+      <w:r>
+        <w:rPr>
+          <w:color w:val="000000"/>
+        </w:rPr>
+        <w:t>nodemon</w:t>
+      </w:r>
+      <w:proofErr w:type="spellEnd"/>
+    </w:p>
+    <w:p>
+      <w:pPr>
+        <w:pStyle w:val="ListParagraph"/>
+        <w:numPr>
+          <w:ilvl w:val="0"/>
+          <w:numId w:val="2"/>
+        </w:numPr>
+      </w:pPr>
+    </w:p>
     <w:p/>
     <w:p>
       <w:r>
@@ -52,6 +151,37 @@
         <w:ind w:left="1440"/>
       </w:pPr>
     </w:p>
+    <w:p>
+      <w:proofErr w:type="spellStart"/>
+      <w:proofErr w:type="gramStart"/>
+      <w:r>
+        <w:t>nodejs</w:t>
+      </w:r>
+      <w:proofErr w:type="spellEnd"/>
+      <w:r>
+        <w:t xml:space="preserve"> :</w:t>
+      </w:r>
+      <w:proofErr w:type="gramEnd"/>
+    </w:p>
+    <w:p>
+      <w:pPr>
+        <w:rPr>
+          <w:sz w:val="24"/>
+          <w:szCs w:val="24"/>
+        </w:rPr>
+      </w:pPr>
+      <w:r>
+        <w:tab/>
+      </w:r>
+      <w:hyperlink r:id="rId7" w:history="1">
+        <w:r>
+          <w:rPr>
+            <w:rStyle w:val="Hyperlink"/>
+          </w:rPr>
+          <w:t>http://johnny-five.io/</w:t>
+        </w:r>
+      </w:hyperlink>
+    </w:p>
     <w:p/>
     <w:p/>
     <w:p>
@@ -70,7 +200,7 @@
           <w:numId w:val="1"/>
         </w:numPr>
       </w:pPr>
-      <w:hyperlink r:id="rId7" w:history="1">
+      <w:hyperlink r:id="rId8" w:history="1">
         <w:r>
           <w:rPr>
             <w:rStyle w:val="Hyperlink"/>
@@ -99,7 +229,7 @@
           <w:numId w:val="1"/>
         </w:numPr>
       </w:pPr>
-      <w:hyperlink r:id="rId8" w:history="1">
+      <w:hyperlink r:id="rId9" w:history="1">
         <w:r>
           <w:rPr>
             <w:rStyle w:val="Hyperlink"/>
@@ -138,7 +268,7 @@
           <w:numId w:val="1"/>
         </w:numPr>
       </w:pPr>
-      <w:hyperlink r:id="rId9" w:history="1">
+      <w:hyperlink r:id="rId10" w:history="1">
         <w:r>
           <w:rPr>
             <w:rStyle w:val="Hyperlink"/>
@@ -203,6 +333,7 @@
     </w:p>
     <w:p>
       <w:r>
+        <w:lastRenderedPageBreak/>
         <w:tab/>
         <w:t xml:space="preserve">Width: </w:t>
       </w:r>
@@ -335,7 +466,6 @@
     <w:p>
       <w:proofErr w:type="gramStart"/>
       <w:r>
-        <w:lastRenderedPageBreak/>
         <w:t>margin</w:t>
       </w:r>
       <w:proofErr w:type="gramEnd"/>
@@ -528,6 +658,119 @@
 <file path=word/numbering.xml><?xml version="1.0" encoding="utf-8"?>
 <w:numbering xmlns:ve="http://schemas.openxmlformats.org/markup-compatibility/2006" xmlns:o="urn:schemas-microsoft-com:office:office" xmlns:r="http://schemas.openxmlformats.org/officeDocument/2006/relationships" xmlns:m="http://schemas.openxmlformats.org/officeDocument/2006/math" xmlns:v="urn:schemas-microsoft-com:vml" xmlns:wp="http://schemas.openxmlformats.org/drawingml/2006/wordprocessingDrawing" xmlns:w10="urn:schemas-microsoft-com:office:word" xmlns:w="http://schemas.openxmlformats.org/wordprocessingml/2006/main" xmlns:wne="http://schemas.microsoft.com/office/word/2006/wordml">
   <w:abstractNum w:abstractNumId="0">
+    <w:nsid w:val="294C1318"/>
+    <w:multiLevelType w:val="hybridMultilevel"/>
+    <w:tmpl w:val="2C82F858"/>
+    <w:lvl w:ilvl="0" w:tplc="04090001">
+      <w:start w:val="1"/>
+      <w:numFmt w:val="bullet"/>
+      <w:lvlText w:val=""/>
+      <w:lvlJc w:val="left"/>
+      <w:pPr>
+        <w:ind w:left="1440" w:hanging="360"/>
+      </w:pPr>
+      <w:rPr>
+        <w:rFonts w:ascii="Symbol" w:hAnsi="Symbol" w:hint="default"/>
+      </w:rPr>
+    </w:lvl>
+    <w:lvl w:ilvl="1" w:tplc="04090003" w:tentative="1">
+      <w:start w:val="1"/>
+      <w:numFmt w:val="bullet"/>
+      <w:lvlText w:val="o"/>
+      <w:lvlJc w:val="left"/>
+      <w:pPr>
+        <w:ind w:left="2160" w:hanging="360"/>
+      </w:pPr>
+      <w:rPr>
+        <w:rFonts w:ascii="Courier New" w:hAnsi="Courier New" w:cs="Courier New" w:hint="default"/>
+      </w:rPr>
+    </w:lvl>
+    <w:lvl w:ilvl="2" w:tplc="04090005" w:tentative="1">
+      <w:start w:val="1"/>
+      <w:numFmt w:val="bullet"/>
+      <w:lvlText w:val=""/>
+      <w:lvlJc w:val="left"/>
+      <w:pPr>
+        <w:ind w:left="2880" w:hanging="360"/>
+      </w:pPr>
+      <w:rPr>
+        <w:rFonts w:ascii="Wingdings" w:hAnsi="Wingdings" w:hint="default"/>
+      </w:rPr>
+    </w:lvl>
+    <w:lvl w:ilvl="3" w:tplc="04090001" w:tentative="1">
+      <w:start w:val="1"/>
+      <w:numFmt w:val="bullet"/>
+      <w:lvlText w:val=""/>
+      <w:lvlJc w:val="left"/>
+      <w:pPr>
+        <w:ind w:left="3600" w:hanging="360"/>
+      </w:pPr>
+      <w:rPr>
+        <w:rFonts w:ascii="Symbol" w:hAnsi="Symbol" w:hint="default"/>
+      </w:rPr>
+    </w:lvl>
+    <w:lvl w:ilvl="4" w:tplc="04090003" w:tentative="1">
+      <w:start w:val="1"/>
+      <w:numFmt w:val="bullet"/>
+      <w:lvlText w:val="o"/>
+      <w:lvlJc w:val="left"/>
+      <w:pPr>
+        <w:ind w:left="4320" w:hanging="360"/>
+      </w:pPr>
+      <w:rPr>
+        <w:rFonts w:ascii="Courier New" w:hAnsi="Courier New" w:cs="Courier New" w:hint="default"/>
+      </w:rPr>
+    </w:lvl>
+    <w:lvl w:ilvl="5" w:tplc="04090005" w:tentative="1">
+      <w:start w:val="1"/>
+      <w:numFmt w:val="bullet"/>
+      <w:lvlText w:val=""/>
+      <w:lvlJc w:val="left"/>
+      <w:pPr>
+        <w:ind w:left="5040" w:hanging="360"/>
+      </w:pPr>
+      <w:rPr>
+        <w:rFonts w:ascii="Wingdings" w:hAnsi="Wingdings" w:hint="default"/>
+      </w:rPr>
+    </w:lvl>
+    <w:lvl w:ilvl="6" w:tplc="04090001" w:tentative="1">
+      <w:start w:val="1"/>
+      <w:numFmt w:val="bullet"/>
+      <w:lvlText w:val=""/>
+      <w:lvlJc w:val="left"/>
+      <w:pPr>
+        <w:ind w:left="5760" w:hanging="360"/>
+      </w:pPr>
+      <w:rPr>
+        <w:rFonts w:ascii="Symbol" w:hAnsi="Symbol" w:hint="default"/>
+      </w:rPr>
+    </w:lvl>
+    <w:lvl w:ilvl="7" w:tplc="04090003" w:tentative="1">
+      <w:start w:val="1"/>
+      <w:numFmt w:val="bullet"/>
+      <w:lvlText w:val="o"/>
+      <w:lvlJc w:val="left"/>
+      <w:pPr>
+        <w:ind w:left="6480" w:hanging="360"/>
+      </w:pPr>
+      <w:rPr>
+        <w:rFonts w:ascii="Courier New" w:hAnsi="Courier New" w:cs="Courier New" w:hint="default"/>
+      </w:rPr>
+    </w:lvl>
+    <w:lvl w:ilvl="8" w:tplc="04090005" w:tentative="1">
+      <w:start w:val="1"/>
+      <w:numFmt w:val="bullet"/>
+      <w:lvlText w:val=""/>
+      <w:lvlJc w:val="left"/>
+      <w:pPr>
+        <w:ind w:left="7200" w:hanging="360"/>
+      </w:pPr>
+      <w:rPr>
+        <w:rFonts w:ascii="Wingdings" w:hAnsi="Wingdings" w:hint="default"/>
+      </w:rPr>
+    </w:lvl>
+  </w:abstractNum>
+  <w:abstractNum w:abstractNumId="1">
     <w:nsid w:val="54D24FBE"/>
     <w:multiLevelType w:val="hybridMultilevel"/>
     <w:tmpl w:val="3B1CEEBC"/>
@@ -641,6 +884,9 @@
     </w:lvl>
   </w:abstractNum>
   <w:num w:numId="1">
+    <w:abstractNumId w:val="1"/>
+  </w:num>
+  <w:num w:numId="2">
     <w:abstractNumId w:val="0"/>
   </w:num>
 </w:numbering>
@@ -868,6 +1114,59 @@
       <w:color w:val="800080" w:themeColor="followedHyperlink"/>
       <w:u w:val="single"/>
     </w:rPr>
+  </w:style>
+  <w:style w:type="paragraph" w:styleId="HTMLPreformatted">
+    <w:name w:val="HTML Preformatted"/>
+    <w:basedOn w:val="Normal"/>
+    <w:link w:val="HTMLPreformattedChar"/>
+    <w:uiPriority w:val="99"/>
+    <w:semiHidden/>
+    <w:unhideWhenUsed/>
+    <w:rsid w:val="00293753"/>
+    <w:pPr>
+      <w:tabs>
+        <w:tab w:val="left" w:pos="916"/>
+        <w:tab w:val="left" w:pos="1832"/>
+        <w:tab w:val="left" w:pos="2748"/>
+        <w:tab w:val="left" w:pos="3664"/>
+        <w:tab w:val="left" w:pos="4580"/>
+        <w:tab w:val="left" w:pos="5496"/>
+        <w:tab w:val="left" w:pos="6412"/>
+        <w:tab w:val="left" w:pos="7328"/>
+        <w:tab w:val="left" w:pos="8244"/>
+        <w:tab w:val="left" w:pos="9160"/>
+        <w:tab w:val="left" w:pos="10076"/>
+        <w:tab w:val="left" w:pos="10992"/>
+        <w:tab w:val="left" w:pos="11908"/>
+        <w:tab w:val="left" w:pos="12824"/>
+        <w:tab w:val="left" w:pos="13740"/>
+        <w:tab w:val="left" w:pos="14656"/>
+      </w:tabs>
+      <w:spacing w:after="0" w:line="240" w:lineRule="auto"/>
+    </w:pPr>
+    <w:rPr>
+      <w:rFonts w:ascii="Courier New" w:eastAsia="Times New Roman" w:hAnsi="Courier New" w:cs="Courier New"/>
+      <w:sz w:val="20"/>
+      <w:szCs w:val="20"/>
+    </w:rPr>
+  </w:style>
+  <w:style w:type="character" w:customStyle="1" w:styleId="HTMLPreformattedChar">
+    <w:name w:val="HTML Preformatted Char"/>
+    <w:basedOn w:val="DefaultParagraphFont"/>
+    <w:link w:val="HTMLPreformatted"/>
+    <w:uiPriority w:val="99"/>
+    <w:semiHidden/>
+    <w:rsid w:val="00293753"/>
+    <w:rPr>
+      <w:rFonts w:ascii="Courier New" w:eastAsia="Times New Roman" w:hAnsi="Courier New" w:cs="Courier New"/>
+      <w:sz w:val="20"/>
+      <w:szCs w:val="20"/>
+    </w:rPr>
+  </w:style>
+  <w:style w:type="character" w:customStyle="1" w:styleId="source">
+    <w:name w:val="source"/>
+    <w:basedOn w:val="DefaultParagraphFont"/>
+    <w:rsid w:val="00293753"/>
   </w:style>
 </w:styles>
 </file>

</xml_diff>